<commit_message>
updated SA2 vaccination charts to 7 December
</commit_message>
<xml_diff>
--- a/reports/NZ vax 7 December 2021.docx
+++ b/reports/NZ vax 7 December 2021.docx
@@ -200,8 +200,146 @@
     </w:p>
     <w:p>
       <w:pPr>
+        <w:spacing w:line="240" w:lineRule="auto"/>
+        <w:jc w:val="center"/>
+      </w:pPr>
+      <w:r>
+        <w:rPr>
+          <w:noProof/>
+        </w:rPr>
+        <w:lastRenderedPageBreak/>
+        <w:drawing>
+          <wp:inline distT="0" distB="0" distL="0" distR="0" wp14:anchorId="1E447BFA" wp14:editId="078670C3">
+            <wp:extent cx="6475730" cy="4483100"/>
+            <wp:effectExtent l="0" t="0" r="1270" b="0"/>
+            <wp:docPr id="12" name="Picture 12" descr="A picture containing box and whisker chart&#10;&#10;Description automatically generated"/>
+            <wp:cNvGraphicFramePr>
+              <a:graphicFrameLocks xmlns:a="http://schemas.openxmlformats.org/drawingml/2006/main" noChangeAspect="1"/>
+            </wp:cNvGraphicFramePr>
+            <a:graphic xmlns:a="http://schemas.openxmlformats.org/drawingml/2006/main">
+              <a:graphicData uri="http://schemas.openxmlformats.org/drawingml/2006/picture">
+                <pic:pic xmlns:pic="http://schemas.openxmlformats.org/drawingml/2006/picture">
+                  <pic:nvPicPr>
+                    <pic:cNvPr id="12" name="Picture 12" descr="A picture containing box and whisker chart&#10;&#10;Description automatically generated"/>
+                    <pic:cNvPicPr/>
+                  </pic:nvPicPr>
+                  <pic:blipFill>
+                    <a:blip r:embed="rId10"/>
+                    <a:stretch>
+                      <a:fillRect/>
+                    </a:stretch>
+                  </pic:blipFill>
+                  <pic:spPr>
+                    <a:xfrm>
+                      <a:off x="0" y="0"/>
+                      <a:ext cx="6475730" cy="4483100"/>
+                    </a:xfrm>
+                    <a:prstGeom prst="rect">
+                      <a:avLst/>
+                    </a:prstGeom>
+                  </pic:spPr>
+                </pic:pic>
+              </a:graphicData>
+            </a:graphic>
+          </wp:inline>
+        </w:drawing>
+      </w:r>
+    </w:p>
+    <w:p>
+      <w:pPr>
+        <w:spacing w:line="240" w:lineRule="auto"/>
+        <w:jc w:val="center"/>
+      </w:pPr>
+    </w:p>
+    <w:p>
+      <w:pPr>
+        <w:spacing w:line="240" w:lineRule="auto"/>
+        <w:jc w:val="center"/>
+      </w:pPr>
+    </w:p>
+    <w:p>
+      <w:pPr>
+        <w:spacing w:line="240" w:lineRule="auto"/>
+        <w:jc w:val="center"/>
+      </w:pPr>
+    </w:p>
+    <w:p>
+      <w:pPr>
+        <w:spacing w:line="240" w:lineRule="auto"/>
+        <w:jc w:val="center"/>
+      </w:pPr>
+    </w:p>
+    <w:p>
+      <w:pPr>
+        <w:spacing w:line="240" w:lineRule="auto"/>
+        <w:jc w:val="center"/>
+      </w:pPr>
+      <w:r>
+        <w:rPr>
+          <w:noProof/>
+        </w:rPr>
+        <w:drawing>
+          <wp:inline distT="0" distB="0" distL="0" distR="0" wp14:anchorId="1515F29B" wp14:editId="28F1AB1E">
+            <wp:extent cx="6475730" cy="3985260"/>
+            <wp:effectExtent l="0" t="0" r="1270" b="2540"/>
+            <wp:docPr id="13" name="Picture 13" descr="A picture containing calendar&#10;&#10;Description automatically generated"/>
+            <wp:cNvGraphicFramePr>
+              <a:graphicFrameLocks xmlns:a="http://schemas.openxmlformats.org/drawingml/2006/main" noChangeAspect="1"/>
+            </wp:cNvGraphicFramePr>
+            <a:graphic xmlns:a="http://schemas.openxmlformats.org/drawingml/2006/main">
+              <a:graphicData uri="http://schemas.openxmlformats.org/drawingml/2006/picture">
+                <pic:pic xmlns:pic="http://schemas.openxmlformats.org/drawingml/2006/picture">
+                  <pic:nvPicPr>
+                    <pic:cNvPr id="13" name="Picture 13" descr="A picture containing calendar&#10;&#10;Description automatically generated"/>
+                    <pic:cNvPicPr/>
+                  </pic:nvPicPr>
+                  <pic:blipFill>
+                    <a:blip r:embed="rId11"/>
+                    <a:stretch>
+                      <a:fillRect/>
+                    </a:stretch>
+                  </pic:blipFill>
+                  <pic:spPr>
+                    <a:xfrm>
+                      <a:off x="0" y="0"/>
+                      <a:ext cx="6475730" cy="3985260"/>
+                    </a:xfrm>
+                    <a:prstGeom prst="rect">
+                      <a:avLst/>
+                    </a:prstGeom>
+                  </pic:spPr>
+                </pic:pic>
+              </a:graphicData>
+            </a:graphic>
+          </wp:inline>
+        </w:drawing>
+      </w:r>
+    </w:p>
+    <w:p>
+      <w:pPr>
+        <w:spacing w:line="240" w:lineRule="auto"/>
+        <w:jc w:val="center"/>
+      </w:pPr>
+    </w:p>
+    <w:p>
+      <w:pPr>
+        <w:spacing w:line="240" w:lineRule="auto"/>
+        <w:jc w:val="center"/>
+      </w:pPr>
+    </w:p>
+    <w:p>
+      <w:pPr>
+        <w:spacing w:line="240" w:lineRule="auto"/>
+        <w:jc w:val="center"/>
+      </w:pPr>
+    </w:p>
+    <w:p>
+      <w:pPr>
         <w:pStyle w:val="Heading1"/>
       </w:pPr>
+      <w:r>
+        <w:br w:type="page"/>
+      </w:r>
       <w:r>
         <w:lastRenderedPageBreak/>
         <w:t>Fully vaccinated</w:t>
@@ -231,7 +369,7 @@
                     <pic:cNvPicPr/>
                   </pic:nvPicPr>
                   <pic:blipFill>
-                    <a:blip r:embed="rId10"/>
+                    <a:blip r:embed="rId12"/>
                     <a:stretch>
                       <a:fillRect/>
                     </a:stretch>
@@ -286,7 +424,7 @@
                     <pic:cNvPicPr/>
                   </pic:nvPicPr>
                   <pic:blipFill>
-                    <a:blip r:embed="rId11"/>
+                    <a:blip r:embed="rId13"/>
                     <a:stretch>
                       <a:fillRect/>
                     </a:stretch>
@@ -329,6 +467,47 @@
         <w:spacing w:line="240" w:lineRule="auto"/>
         <w:jc w:val="center"/>
       </w:pPr>
+      <w:r>
+        <w:rPr>
+          <w:noProof/>
+        </w:rPr>
+        <w:lastRenderedPageBreak/>
+        <w:drawing>
+          <wp:inline distT="0" distB="0" distL="0" distR="0" wp14:anchorId="47BAF17A" wp14:editId="3BF77853">
+            <wp:extent cx="6475730" cy="4483100"/>
+            <wp:effectExtent l="0" t="0" r="1270" b="0"/>
+            <wp:docPr id="14" name="Picture 14" descr="Diagram&#10;&#10;Description automatically generated"/>
+            <wp:cNvGraphicFramePr>
+              <a:graphicFrameLocks xmlns:a="http://schemas.openxmlformats.org/drawingml/2006/main" noChangeAspect="1"/>
+            </wp:cNvGraphicFramePr>
+            <a:graphic xmlns:a="http://schemas.openxmlformats.org/drawingml/2006/main">
+              <a:graphicData uri="http://schemas.openxmlformats.org/drawingml/2006/picture">
+                <pic:pic xmlns:pic="http://schemas.openxmlformats.org/drawingml/2006/picture">
+                  <pic:nvPicPr>
+                    <pic:cNvPr id="14" name="Picture 14" descr="Diagram&#10;&#10;Description automatically generated"/>
+                    <pic:cNvPicPr/>
+                  </pic:nvPicPr>
+                  <pic:blipFill>
+                    <a:blip r:embed="rId14"/>
+                    <a:stretch>
+                      <a:fillRect/>
+                    </a:stretch>
+                  </pic:blipFill>
+                  <pic:spPr>
+                    <a:xfrm>
+                      <a:off x="0" y="0"/>
+                      <a:ext cx="6475730" cy="4483100"/>
+                    </a:xfrm>
+                    <a:prstGeom prst="rect">
+                      <a:avLst/>
+                    </a:prstGeom>
+                  </pic:spPr>
+                </pic:pic>
+              </a:graphicData>
+            </a:graphic>
+          </wp:inline>
+        </w:drawing>
+      </w:r>
     </w:p>
     <w:p>
       <w:pPr>
@@ -353,24 +532,46 @@
         <w:spacing w:line="240" w:lineRule="auto"/>
         <w:jc w:val="center"/>
       </w:pPr>
-    </w:p>
-    <w:p>
-      <w:pPr>
-        <w:spacing w:line="240" w:lineRule="auto"/>
-        <w:jc w:val="center"/>
-      </w:pPr>
-    </w:p>
-    <w:p>
-      <w:pPr>
-        <w:spacing w:line="240" w:lineRule="auto"/>
-        <w:jc w:val="center"/>
-      </w:pPr>
-    </w:p>
-    <w:p>
-      <w:pPr>
-        <w:spacing w:line="240" w:lineRule="auto"/>
-        <w:jc w:val="center"/>
-      </w:pPr>
+      <w:r>
+        <w:rPr>
+          <w:noProof/>
+        </w:rPr>
+        <w:drawing>
+          <wp:inline distT="0" distB="0" distL="0" distR="0" wp14:anchorId="512BC580" wp14:editId="7613CC37">
+            <wp:extent cx="6475730" cy="3985260"/>
+            <wp:effectExtent l="0" t="0" r="1270" b="2540"/>
+            <wp:docPr id="15" name="Picture 15" descr="A picture containing calendar&#10;&#10;Description automatically generated"/>
+            <wp:cNvGraphicFramePr>
+              <a:graphicFrameLocks xmlns:a="http://schemas.openxmlformats.org/drawingml/2006/main" noChangeAspect="1"/>
+            </wp:cNvGraphicFramePr>
+            <a:graphic xmlns:a="http://schemas.openxmlformats.org/drawingml/2006/main">
+              <a:graphicData uri="http://schemas.openxmlformats.org/drawingml/2006/picture">
+                <pic:pic xmlns:pic="http://schemas.openxmlformats.org/drawingml/2006/picture">
+                  <pic:nvPicPr>
+                    <pic:cNvPr id="15" name="Picture 15" descr="A picture containing calendar&#10;&#10;Description automatically generated"/>
+                    <pic:cNvPicPr/>
+                  </pic:nvPicPr>
+                  <pic:blipFill>
+                    <a:blip r:embed="rId11"/>
+                    <a:stretch>
+                      <a:fillRect/>
+                    </a:stretch>
+                  </pic:blipFill>
+                  <pic:spPr>
+                    <a:xfrm>
+                      <a:off x="0" y="0"/>
+                      <a:ext cx="6475730" cy="3985260"/>
+                    </a:xfrm>
+                    <a:prstGeom prst="rect">
+                      <a:avLst/>
+                    </a:prstGeom>
+                  </pic:spPr>
+                </pic:pic>
+              </a:graphicData>
+            </a:graphic>
+          </wp:inline>
+        </w:drawing>
+      </w:r>
     </w:p>
     <w:p>
       <w:pPr>
@@ -442,7 +643,7 @@
                     <pic:cNvPicPr/>
                   </pic:nvPicPr>
                   <pic:blipFill>
-                    <a:blip r:embed="rId12"/>
+                    <a:blip r:embed="rId15"/>
                     <a:stretch>
                       <a:fillRect/>
                     </a:stretch>
@@ -509,7 +710,7 @@
                     <pic:cNvPicPr/>
                   </pic:nvPicPr>
                   <pic:blipFill>
-                    <a:blip r:embed="rId13"/>
+                    <a:blip r:embed="rId16"/>
                     <a:stretch>
                       <a:fillRect/>
                     </a:stretch>
@@ -568,7 +769,7 @@
                     <pic:cNvPicPr/>
                   </pic:nvPicPr>
                   <pic:blipFill>
-                    <a:blip r:embed="rId14"/>
+                    <a:blip r:embed="rId17"/>
                     <a:stretch>
                       <a:fillRect/>
                     </a:stretch>
@@ -593,7 +794,7 @@
     <w:p/>
     <w:p/>
     <w:sectPr>
-      <w:footerReference w:type="even" r:id="rId15"/>
+      <w:footerReference w:type="even" r:id="rId18"/>
       <w:pgSz w:w="11900" w:h="16840"/>
       <w:pgMar w:top="851" w:right="851" w:bottom="851" w:left="851" w:header="0" w:footer="0" w:gutter="0"/>
       <w:cols w:space="708"/>

</xml_diff>